<commit_message>
made it obvious that the table was an example
</commit_message>
<xml_diff>
--- a/assignments/designDoc/designDocument-Template.docx
+++ b/assignments/designDoc/designDocument-Template.docx
@@ -1,6 +1,6 @@
 
 <file path=word/document.xml><?xml version="1.0" encoding="utf-8"?>
-<w:document xmlns:wpc="http://schemas.microsoft.com/office/word/2010/wordprocessingCanvas" xmlns:cx="http://schemas.microsoft.com/office/drawing/2014/chartex" xmlns:cx1="http://schemas.microsoft.com/office/drawing/2015/9/8/chartex" xmlns:cx2="http://schemas.microsoft.com/office/drawing/2015/10/21/chartex" xmlns:cx3="http://schemas.microsoft.com/office/drawing/2016/5/9/chartex" xmlns:cx4="http://schemas.microsoft.com/office/drawing/2016/5/10/chartex" xmlns:cx5="http://schemas.microsoft.com/office/drawing/2016/5/11/chartex" xmlns:cx6="http://schemas.microsoft.com/office/drawing/2016/5/12/chartex" xmlns:cx7="http://schemas.microsoft.com/office/drawing/2016/5/13/chartex" xmlns:cx8="http://schemas.microsoft.com/office/drawing/2016/5/14/chartex" xmlns:mc="http://schemas.openxmlformats.org/markup-compatibility/2006" xmlns:aink="http://schemas.microsoft.com/office/drawing/2016/ink" xmlns:am3d="http://schemas.microsoft.com/office/drawing/2017/model3d" xmlns:o="urn:schemas-microsoft-com:office:office" xmlns:oel="http://schemas.microsoft.com/office/2019/extlst" xmlns:r="http://schemas.openxmlformats.org/officeDocument/2006/relationships" xmlns:m="http://schemas.openxmlformats.org/officeDocument/2006/math" xmlns:v="urn:schemas-microsoft-com:vml" xmlns:wp14="http://schemas.microsoft.com/office/word/2010/wordprocessingDrawing" xmlns:wp="http://schemas.openxmlformats.org/drawingml/2006/wordprocessingDrawing" xmlns:w10="urn:schemas-microsoft-com:office:word" xmlns:w="http://schemas.openxmlformats.org/wordprocessingml/2006/main" xmlns:w14="http://schemas.microsoft.com/office/word/2010/wordml" xmlns:w15="http://schemas.microsoft.com/office/word/2012/wordml" xmlns:w16cex="http://schemas.microsoft.com/office/word/2018/wordml/cex" xmlns:w16cid="http://schemas.microsoft.com/office/word/2016/wordml/cid" xmlns:w16="http://schemas.microsoft.com/office/word/2018/wordml" xmlns:w16sdtdh="http://schemas.microsoft.com/office/word/2020/wordml/sdtdatahash" xmlns:w16se="http://schemas.microsoft.com/office/word/2015/wordml/symex" xmlns:wpg="http://schemas.microsoft.com/office/word/2010/wordprocessingGroup" xmlns:wpi="http://schemas.microsoft.com/office/word/2010/wordprocessingInk" xmlns:wne="http://schemas.microsoft.com/office/word/2006/wordml" xmlns:wps="http://schemas.microsoft.com/office/word/2010/wordprocessingShape" mc:Ignorable="w14 w15 w16se w16cid w16 w16cex w16sdtdh wp14">
+<w:document xmlns:wpc="http://schemas.microsoft.com/office/word/2010/wordprocessingCanvas" xmlns:cx="http://schemas.microsoft.com/office/drawing/2014/chartex" xmlns:cx1="http://schemas.microsoft.com/office/drawing/2015/9/8/chartex" xmlns:cx2="http://schemas.microsoft.com/office/drawing/2015/10/21/chartex" xmlns:cx3="http://schemas.microsoft.com/office/drawing/2016/5/9/chartex" xmlns:cx4="http://schemas.microsoft.com/office/drawing/2016/5/10/chartex" xmlns:cx5="http://schemas.microsoft.com/office/drawing/2016/5/11/chartex" xmlns:cx6="http://schemas.microsoft.com/office/drawing/2016/5/12/chartex" xmlns:cx7="http://schemas.microsoft.com/office/drawing/2016/5/13/chartex" xmlns:cx8="http://schemas.microsoft.com/office/drawing/2016/5/14/chartex" xmlns:mc="http://schemas.openxmlformats.org/markup-compatibility/2006" xmlns:aink="http://schemas.microsoft.com/office/drawing/2016/ink" xmlns:am3d="http://schemas.microsoft.com/office/drawing/2017/model3d" xmlns:o="urn:schemas-microsoft-com:office:office" xmlns:oel="http://schemas.microsoft.com/office/2019/extlst" xmlns:r="http://schemas.openxmlformats.org/officeDocument/2006/relationships" xmlns:m="http://schemas.openxmlformats.org/officeDocument/2006/math" xmlns:v="urn:schemas-microsoft-com:vml" xmlns:wp14="http://schemas.microsoft.com/office/word/2010/wordprocessingDrawing" xmlns:wp="http://schemas.openxmlformats.org/drawingml/2006/wordprocessingDrawing" xmlns:w10="urn:schemas-microsoft-com:office:word" xmlns:w="http://schemas.openxmlformats.org/wordprocessingml/2006/main" xmlns:w14="http://schemas.microsoft.com/office/word/2010/wordml" xmlns:w15="http://schemas.microsoft.com/office/word/2012/wordml" xmlns:w16cex="http://schemas.microsoft.com/office/word/2018/wordml/cex" xmlns:w16cid="http://schemas.microsoft.com/office/word/2016/wordml/cid" xmlns:w16="http://schemas.microsoft.com/office/word/2018/wordml" xmlns:w16du="http://schemas.microsoft.com/office/word/2023/wordml/word16du" xmlns:w16sdtdh="http://schemas.microsoft.com/office/word/2020/wordml/sdtdatahash" xmlns:w16sdtfl="http://schemas.microsoft.com/office/word/2024/wordml/sdtformatlock" xmlns:w16se="http://schemas.microsoft.com/office/word/2015/wordml/symex" xmlns:wpg="http://schemas.microsoft.com/office/word/2010/wordprocessingGroup" xmlns:wpi="http://schemas.microsoft.com/office/word/2010/wordprocessingInk" xmlns:wne="http://schemas.microsoft.com/office/word/2006/wordml" xmlns:wps="http://schemas.microsoft.com/office/word/2010/wordprocessingShape" mc:Ignorable="w14 w15 w16se w16cid w16 w16cex w16sdtdh w16sdtfl w16du wp14">
   <w:body>
     <w:p>
       <w:pPr>
@@ -2552,27 +2552,14 @@
       <w:r>
         <w:t xml:space="preserve">Figure </w:t>
       </w:r>
-      <w:r>
-        <w:fldChar w:fldCharType="begin"/>
-      </w:r>
-      <w:r>
-        <w:instrText xml:space="preserve"> SEQ Figure \* ARABIC </w:instrText>
-      </w:r>
-      <w:r>
-        <w:fldChar w:fldCharType="separate"/>
-      </w:r>
-      <w:r>
-        <w:rPr>
-          <w:noProof/>
-        </w:rPr>
-        <w:t>1</w:t>
-      </w:r>
-      <w:r>
-        <w:rPr>
-          <w:noProof/>
-        </w:rPr>
-        <w:fldChar w:fldCharType="end"/>
-      </w:r>
+      <w:fldSimple w:instr=" SEQ Figure \* ARABIC ">
+        <w:r>
+          <w:rPr>
+            <w:noProof/>
+          </w:rPr>
+          <w:t>1</w:t>
+        </w:r>
+      </w:fldSimple>
       <w:r>
         <w:t>: A UAV (Unmanned Aerial Vehicle) soars above Memorial Stadium. Figures should be numbered and properly captioned. This is just an example of how to properly include a figure.</w:t>
       </w:r>
@@ -2659,32 +2646,22 @@
       <w:r>
         <w:t xml:space="preserve">Table </w:t>
       </w:r>
-      <w:r>
-        <w:fldChar w:fldCharType="begin"/>
-      </w:r>
-      <w:r>
-        <w:instrText xml:space="preserve"> SEQ Table \* ARABIC </w:instrText>
-      </w:r>
-      <w:r>
-        <w:fldChar w:fldCharType="separate"/>
-      </w:r>
-      <w:r>
-        <w:rPr>
-          <w:noProof/>
-        </w:rPr>
-        <w:t>1</w:t>
-      </w:r>
-      <w:r>
-        <w:rPr>
-          <w:noProof/>
-        </w:rPr>
-        <w:fldChar w:fldCharType="end"/>
-      </w:r>
+      <w:fldSimple w:instr=" SEQ Table \* ARABIC ">
+        <w:r>
+          <w:rPr>
+            <w:noProof/>
+          </w:rPr>
+          <w:t>1</w:t>
+        </w:r>
+      </w:fldSimple>
       <w:r>
         <w:t xml:space="preserve">: </w:t>
       </w:r>
       <w:r>
         <w:t>Average Performance on Assignments; on-time vs. late and individual vs partners. In general, captions for Tables should appear above the table.</w:t>
+      </w:r>
+      <w:r>
+        <w:t xml:space="preserve">  This is an example of how to format and present a table in a document.</w:t>
       </w:r>
     </w:p>
     <w:tbl>
@@ -2708,6 +2685,7 @@
         <w:tc>
           <w:tcPr>
             <w:tcW w:w="1089" w:type="dxa"/>
+            <w:shd w:val="clear" w:color="auto" w:fill="95B3D7" w:themeFill="accent1" w:themeFillTint="99"/>
           </w:tcPr>
           <w:p>
             <w:pPr>
@@ -2721,6 +2699,7 @@
         <w:tc>
           <w:tcPr>
             <w:tcW w:w="1031" w:type="dxa"/>
+            <w:shd w:val="clear" w:color="auto" w:fill="95B3D7" w:themeFill="accent1" w:themeFillTint="99"/>
           </w:tcPr>
           <w:p>
             <w:pPr>
@@ -2741,6 +2720,7 @@
         <w:tc>
           <w:tcPr>
             <w:tcW w:w="1080" w:type="dxa"/>
+            <w:shd w:val="clear" w:color="auto" w:fill="95B3D7" w:themeFill="accent1" w:themeFillTint="99"/>
           </w:tcPr>
           <w:p>
             <w:pPr>
@@ -2761,6 +2741,7 @@
         <w:tc>
           <w:tcPr>
             <w:tcW w:w="1080" w:type="dxa"/>
+            <w:shd w:val="clear" w:color="auto" w:fill="95B3D7" w:themeFill="accent1" w:themeFillTint="99"/>
           </w:tcPr>
           <w:p>
             <w:pPr>
@@ -2781,6 +2762,7 @@
         <w:tc>
           <w:tcPr>
             <w:tcW w:w="1031" w:type="dxa"/>
+            <w:shd w:val="clear" w:color="auto" w:fill="95B3D7" w:themeFill="accent1" w:themeFillTint="99"/>
           </w:tcPr>
           <w:p>
             <w:pPr>
@@ -2801,6 +2783,7 @@
         <w:tc>
           <w:tcPr>
             <w:tcW w:w="1031" w:type="dxa"/>
+            <w:shd w:val="clear" w:color="auto" w:fill="95B3D7" w:themeFill="accent1" w:themeFillTint="99"/>
           </w:tcPr>
           <w:p>
             <w:pPr>
@@ -2821,6 +2804,7 @@
         <w:tc>
           <w:tcPr>
             <w:tcW w:w="1031" w:type="dxa"/>
+            <w:shd w:val="clear" w:color="auto" w:fill="95B3D7" w:themeFill="accent1" w:themeFillTint="99"/>
           </w:tcPr>
           <w:p>
             <w:pPr>
@@ -2841,6 +2825,7 @@
         <w:tc>
           <w:tcPr>
             <w:tcW w:w="1031" w:type="dxa"/>
+            <w:shd w:val="clear" w:color="auto" w:fill="95B3D7" w:themeFill="accent1" w:themeFillTint="99"/>
           </w:tcPr>
           <w:p>
             <w:pPr>
@@ -3055,6 +3040,7 @@
         <w:tc>
           <w:tcPr>
             <w:tcW w:w="1089" w:type="dxa"/>
+            <w:shd w:val="clear" w:color="auto" w:fill="DBE5F1" w:themeFill="accent1" w:themeFillTint="33"/>
           </w:tcPr>
           <w:p>
             <w:pPr>
@@ -3075,6 +3061,7 @@
         <w:tc>
           <w:tcPr>
             <w:tcW w:w="1031" w:type="dxa"/>
+            <w:shd w:val="clear" w:color="auto" w:fill="DBE5F1" w:themeFill="accent1" w:themeFillTint="33"/>
           </w:tcPr>
           <w:p>
             <w:pPr>
@@ -3095,6 +3082,7 @@
         <w:tc>
           <w:tcPr>
             <w:tcW w:w="1080" w:type="dxa"/>
+            <w:shd w:val="clear" w:color="auto" w:fill="DBE5F1" w:themeFill="accent1" w:themeFillTint="33"/>
           </w:tcPr>
           <w:p>
             <w:pPr>
@@ -3115,6 +3103,7 @@
         <w:tc>
           <w:tcPr>
             <w:tcW w:w="1080" w:type="dxa"/>
+            <w:shd w:val="clear" w:color="auto" w:fill="DBE5F1" w:themeFill="accent1" w:themeFillTint="33"/>
           </w:tcPr>
           <w:p>
             <w:pPr>
@@ -3135,6 +3124,7 @@
         <w:tc>
           <w:tcPr>
             <w:tcW w:w="1031" w:type="dxa"/>
+            <w:shd w:val="clear" w:color="auto" w:fill="DBE5F1" w:themeFill="accent1" w:themeFillTint="33"/>
           </w:tcPr>
           <w:p>
             <w:pPr>
@@ -3155,6 +3145,7 @@
         <w:tc>
           <w:tcPr>
             <w:tcW w:w="1031" w:type="dxa"/>
+            <w:shd w:val="clear" w:color="auto" w:fill="DBE5F1" w:themeFill="accent1" w:themeFillTint="33"/>
           </w:tcPr>
           <w:p>
             <w:pPr>
@@ -3175,6 +3166,7 @@
         <w:tc>
           <w:tcPr>
             <w:tcW w:w="1031" w:type="dxa"/>
+            <w:shd w:val="clear" w:color="auto" w:fill="DBE5F1" w:themeFill="accent1" w:themeFillTint="33"/>
           </w:tcPr>
           <w:p>
             <w:pPr>
@@ -3210,6 +3202,7 @@
         <w:tc>
           <w:tcPr>
             <w:tcW w:w="1031" w:type="dxa"/>
+            <w:shd w:val="clear" w:color="auto" w:fill="DBE5F1" w:themeFill="accent1" w:themeFillTint="33"/>
           </w:tcPr>
           <w:p>
             <w:pPr>
@@ -3404,6 +3397,7 @@
         <w:tc>
           <w:tcPr>
             <w:tcW w:w="1089" w:type="dxa"/>
+            <w:shd w:val="clear" w:color="auto" w:fill="DBE5F1" w:themeFill="accent1" w:themeFillTint="33"/>
           </w:tcPr>
           <w:p>
             <w:pPr>
@@ -3424,6 +3418,7 @@
         <w:tc>
           <w:tcPr>
             <w:tcW w:w="1031" w:type="dxa"/>
+            <w:shd w:val="clear" w:color="auto" w:fill="DBE5F1" w:themeFill="accent1" w:themeFillTint="33"/>
           </w:tcPr>
           <w:p>
             <w:pPr>
@@ -3444,6 +3439,7 @@
         <w:tc>
           <w:tcPr>
             <w:tcW w:w="1080" w:type="dxa"/>
+            <w:shd w:val="clear" w:color="auto" w:fill="DBE5F1" w:themeFill="accent1" w:themeFillTint="33"/>
           </w:tcPr>
           <w:p>
             <w:pPr>
@@ -3464,6 +3460,7 @@
         <w:tc>
           <w:tcPr>
             <w:tcW w:w="1080" w:type="dxa"/>
+            <w:shd w:val="clear" w:color="auto" w:fill="DBE5F1" w:themeFill="accent1" w:themeFillTint="33"/>
           </w:tcPr>
           <w:p>
             <w:pPr>
@@ -3484,6 +3481,7 @@
         <w:tc>
           <w:tcPr>
             <w:tcW w:w="1031" w:type="dxa"/>
+            <w:shd w:val="clear" w:color="auto" w:fill="DBE5F1" w:themeFill="accent1" w:themeFillTint="33"/>
           </w:tcPr>
           <w:p>
             <w:pPr>
@@ -3504,6 +3502,7 @@
         <w:tc>
           <w:tcPr>
             <w:tcW w:w="1031" w:type="dxa"/>
+            <w:shd w:val="clear" w:color="auto" w:fill="DBE5F1" w:themeFill="accent1" w:themeFillTint="33"/>
           </w:tcPr>
           <w:p>
             <w:pPr>
@@ -3524,6 +3523,7 @@
         <w:tc>
           <w:tcPr>
             <w:tcW w:w="1031" w:type="dxa"/>
+            <w:shd w:val="clear" w:color="auto" w:fill="DBE5F1" w:themeFill="accent1" w:themeFillTint="33"/>
           </w:tcPr>
           <w:p>
             <w:pPr>
@@ -3552,6 +3552,7 @@
         <w:tc>
           <w:tcPr>
             <w:tcW w:w="1031" w:type="dxa"/>
+            <w:shd w:val="clear" w:color="auto" w:fill="DBE5F1" w:themeFill="accent1" w:themeFillTint="33"/>
           </w:tcPr>
           <w:p>
             <w:pPr>
@@ -3737,6 +3738,7 @@
         <w:tc>
           <w:tcPr>
             <w:tcW w:w="1089" w:type="dxa"/>
+            <w:shd w:val="clear" w:color="auto" w:fill="DBE5F1" w:themeFill="accent1" w:themeFillTint="33"/>
           </w:tcPr>
           <w:p>
             <w:pPr>
@@ -3757,6 +3759,7 @@
         <w:tc>
           <w:tcPr>
             <w:tcW w:w="1031" w:type="dxa"/>
+            <w:shd w:val="clear" w:color="auto" w:fill="DBE5F1" w:themeFill="accent1" w:themeFillTint="33"/>
           </w:tcPr>
           <w:p>
             <w:pPr>
@@ -3777,6 +3780,7 @@
         <w:tc>
           <w:tcPr>
             <w:tcW w:w="1080" w:type="dxa"/>
+            <w:shd w:val="clear" w:color="auto" w:fill="DBE5F1" w:themeFill="accent1" w:themeFillTint="33"/>
           </w:tcPr>
           <w:p>
             <w:pPr>
@@ -3799,6 +3803,7 @@
         <w:tc>
           <w:tcPr>
             <w:tcW w:w="1080" w:type="dxa"/>
+            <w:shd w:val="clear" w:color="auto" w:fill="DBE5F1" w:themeFill="accent1" w:themeFillTint="33"/>
           </w:tcPr>
           <w:p>
             <w:pPr>
@@ -3821,6 +3826,7 @@
         <w:tc>
           <w:tcPr>
             <w:tcW w:w="1031" w:type="dxa"/>
+            <w:shd w:val="clear" w:color="auto" w:fill="DBE5F1" w:themeFill="accent1" w:themeFillTint="33"/>
           </w:tcPr>
           <w:p>
             <w:pPr>
@@ -3843,6 +3849,7 @@
         <w:tc>
           <w:tcPr>
             <w:tcW w:w="1031" w:type="dxa"/>
+            <w:shd w:val="clear" w:color="auto" w:fill="DBE5F1" w:themeFill="accent1" w:themeFillTint="33"/>
           </w:tcPr>
           <w:p>
             <w:pPr>
@@ -3865,6 +3872,7 @@
         <w:tc>
           <w:tcPr>
             <w:tcW w:w="1031" w:type="dxa"/>
+            <w:shd w:val="clear" w:color="auto" w:fill="DBE5F1" w:themeFill="accent1" w:themeFillTint="33"/>
           </w:tcPr>
           <w:p>
             <w:pPr>
@@ -3887,6 +3895,7 @@
         <w:tc>
           <w:tcPr>
             <w:tcW w:w="1031" w:type="dxa"/>
+            <w:shd w:val="clear" w:color="auto" w:fill="DBE5F1" w:themeFill="accent1" w:themeFillTint="33"/>
           </w:tcPr>
           <w:p>
             <w:pPr>
@@ -4007,6 +4016,7 @@
         <w:pStyle w:val="BodyText"/>
       </w:pPr>
       <w:r>
+        <w:lastRenderedPageBreak/>
         <w:t>You may refer to the course grader system as an external testing environment “provided by the client” or “another QA/testing team”.]</w:t>
       </w:r>
     </w:p>
@@ -4020,7 +4030,6 @@
       <w:bookmarkEnd w:id="35"/>
       <w:bookmarkEnd w:id="37"/>
       <w:r>
-        <w:lastRenderedPageBreak/>
         <w:t>4. Changes &amp; Refactoring</w:t>
       </w:r>
       <w:bookmarkEnd w:id="38"/>
@@ -4180,7 +4189,7 @@
 </file>
 
 <file path=word/endnotes.xml><?xml version="1.0" encoding="utf-8"?>
-<w:endnotes xmlns:wpc="http://schemas.microsoft.com/office/word/2010/wordprocessingCanvas" xmlns:cx="http://schemas.microsoft.com/office/drawing/2014/chartex" xmlns:cx1="http://schemas.microsoft.com/office/drawing/2015/9/8/chartex" xmlns:cx2="http://schemas.microsoft.com/office/drawing/2015/10/21/chartex" xmlns:cx3="http://schemas.microsoft.com/office/drawing/2016/5/9/chartex" xmlns:cx4="http://schemas.microsoft.com/office/drawing/2016/5/10/chartex" xmlns:cx5="http://schemas.microsoft.com/office/drawing/2016/5/11/chartex" xmlns:cx6="http://schemas.microsoft.com/office/drawing/2016/5/12/chartex" xmlns:cx7="http://schemas.microsoft.com/office/drawing/2016/5/13/chartex" xmlns:cx8="http://schemas.microsoft.com/office/drawing/2016/5/14/chartex" xmlns:mc="http://schemas.openxmlformats.org/markup-compatibility/2006" xmlns:aink="http://schemas.microsoft.com/office/drawing/2016/ink" xmlns:am3d="http://schemas.microsoft.com/office/drawing/2017/model3d" xmlns:o="urn:schemas-microsoft-com:office:office" xmlns:oel="http://schemas.microsoft.com/office/2019/extlst" xmlns:r="http://schemas.openxmlformats.org/officeDocument/2006/relationships" xmlns:m="http://schemas.openxmlformats.org/officeDocument/2006/math" xmlns:v="urn:schemas-microsoft-com:vml" xmlns:wp14="http://schemas.microsoft.com/office/word/2010/wordprocessingDrawing" xmlns:wp="http://schemas.openxmlformats.org/drawingml/2006/wordprocessingDrawing" xmlns:w10="urn:schemas-microsoft-com:office:word" xmlns:w="http://schemas.openxmlformats.org/wordprocessingml/2006/main" xmlns:w14="http://schemas.microsoft.com/office/word/2010/wordml" xmlns:w15="http://schemas.microsoft.com/office/word/2012/wordml" xmlns:w16cex="http://schemas.microsoft.com/office/word/2018/wordml/cex" xmlns:w16cid="http://schemas.microsoft.com/office/word/2016/wordml/cid" xmlns:w16="http://schemas.microsoft.com/office/word/2018/wordml" xmlns:w16sdtdh="http://schemas.microsoft.com/office/word/2020/wordml/sdtdatahash" xmlns:w16se="http://schemas.microsoft.com/office/word/2015/wordml/symex" xmlns:wpg="http://schemas.microsoft.com/office/word/2010/wordprocessingGroup" xmlns:wpi="http://schemas.microsoft.com/office/word/2010/wordprocessingInk" xmlns:wne="http://schemas.microsoft.com/office/word/2006/wordml" xmlns:wps="http://schemas.microsoft.com/office/word/2010/wordprocessingShape" mc:Ignorable="w14 w15 w16se w16cid w16 w16cex w16sdtdh wp14">
+<w:endnotes xmlns:wpc="http://schemas.microsoft.com/office/word/2010/wordprocessingCanvas" xmlns:cx="http://schemas.microsoft.com/office/drawing/2014/chartex" xmlns:cx1="http://schemas.microsoft.com/office/drawing/2015/9/8/chartex" xmlns:cx2="http://schemas.microsoft.com/office/drawing/2015/10/21/chartex" xmlns:cx3="http://schemas.microsoft.com/office/drawing/2016/5/9/chartex" xmlns:cx4="http://schemas.microsoft.com/office/drawing/2016/5/10/chartex" xmlns:cx5="http://schemas.microsoft.com/office/drawing/2016/5/11/chartex" xmlns:cx6="http://schemas.microsoft.com/office/drawing/2016/5/12/chartex" xmlns:cx7="http://schemas.microsoft.com/office/drawing/2016/5/13/chartex" xmlns:cx8="http://schemas.microsoft.com/office/drawing/2016/5/14/chartex" xmlns:mc="http://schemas.openxmlformats.org/markup-compatibility/2006" xmlns:aink="http://schemas.microsoft.com/office/drawing/2016/ink" xmlns:am3d="http://schemas.microsoft.com/office/drawing/2017/model3d" xmlns:o="urn:schemas-microsoft-com:office:office" xmlns:oel="http://schemas.microsoft.com/office/2019/extlst" xmlns:r="http://schemas.openxmlformats.org/officeDocument/2006/relationships" xmlns:m="http://schemas.openxmlformats.org/officeDocument/2006/math" xmlns:v="urn:schemas-microsoft-com:vml" xmlns:wp14="http://schemas.microsoft.com/office/word/2010/wordprocessingDrawing" xmlns:wp="http://schemas.openxmlformats.org/drawingml/2006/wordprocessingDrawing" xmlns:w10="urn:schemas-microsoft-com:office:word" xmlns:w="http://schemas.openxmlformats.org/wordprocessingml/2006/main" xmlns:w14="http://schemas.microsoft.com/office/word/2010/wordml" xmlns:w15="http://schemas.microsoft.com/office/word/2012/wordml" xmlns:w16cex="http://schemas.microsoft.com/office/word/2018/wordml/cex" xmlns:w16cid="http://schemas.microsoft.com/office/word/2016/wordml/cid" xmlns:w16="http://schemas.microsoft.com/office/word/2018/wordml" xmlns:w16du="http://schemas.microsoft.com/office/word/2023/wordml/word16du" xmlns:w16sdtdh="http://schemas.microsoft.com/office/word/2020/wordml/sdtdatahash" xmlns:w16sdtfl="http://schemas.microsoft.com/office/word/2024/wordml/sdtformatlock" xmlns:w16se="http://schemas.microsoft.com/office/word/2015/wordml/symex" xmlns:wpg="http://schemas.microsoft.com/office/word/2010/wordprocessingGroup" xmlns:wpi="http://schemas.microsoft.com/office/word/2010/wordprocessingInk" xmlns:wne="http://schemas.microsoft.com/office/word/2006/wordml" xmlns:wps="http://schemas.microsoft.com/office/word/2010/wordprocessingShape" mc:Ignorable="w14 w15 w16se w16cid w16 w16cex w16sdtdh w16sdtfl w16du wp14">
   <w:endnote w:type="separator" w:id="-1">
     <w:p>
       <w:pPr>
@@ -4205,7 +4214,7 @@
 </file>
 
 <file path=word/footnotes.xml><?xml version="1.0" encoding="utf-8"?>
-<w:footnotes xmlns:wpc="http://schemas.microsoft.com/office/word/2010/wordprocessingCanvas" xmlns:cx="http://schemas.microsoft.com/office/drawing/2014/chartex" xmlns:cx1="http://schemas.microsoft.com/office/drawing/2015/9/8/chartex" xmlns:cx2="http://schemas.microsoft.com/office/drawing/2015/10/21/chartex" xmlns:cx3="http://schemas.microsoft.com/office/drawing/2016/5/9/chartex" xmlns:cx4="http://schemas.microsoft.com/office/drawing/2016/5/10/chartex" xmlns:cx5="http://schemas.microsoft.com/office/drawing/2016/5/11/chartex" xmlns:cx6="http://schemas.microsoft.com/office/drawing/2016/5/12/chartex" xmlns:cx7="http://schemas.microsoft.com/office/drawing/2016/5/13/chartex" xmlns:cx8="http://schemas.microsoft.com/office/drawing/2016/5/14/chartex" xmlns:mc="http://schemas.openxmlformats.org/markup-compatibility/2006" xmlns:aink="http://schemas.microsoft.com/office/drawing/2016/ink" xmlns:am3d="http://schemas.microsoft.com/office/drawing/2017/model3d" xmlns:o="urn:schemas-microsoft-com:office:office" xmlns:oel="http://schemas.microsoft.com/office/2019/extlst" xmlns:r="http://schemas.openxmlformats.org/officeDocument/2006/relationships" xmlns:m="http://schemas.openxmlformats.org/officeDocument/2006/math" xmlns:v="urn:schemas-microsoft-com:vml" xmlns:wp14="http://schemas.microsoft.com/office/word/2010/wordprocessingDrawing" xmlns:wp="http://schemas.openxmlformats.org/drawingml/2006/wordprocessingDrawing" xmlns:w10="urn:schemas-microsoft-com:office:word" xmlns:w="http://schemas.openxmlformats.org/wordprocessingml/2006/main" xmlns:w14="http://schemas.microsoft.com/office/word/2010/wordml" xmlns:w15="http://schemas.microsoft.com/office/word/2012/wordml" xmlns:w16cex="http://schemas.microsoft.com/office/word/2018/wordml/cex" xmlns:w16cid="http://schemas.microsoft.com/office/word/2016/wordml/cid" xmlns:w16="http://schemas.microsoft.com/office/word/2018/wordml" xmlns:w16sdtdh="http://schemas.microsoft.com/office/word/2020/wordml/sdtdatahash" xmlns:w16se="http://schemas.microsoft.com/office/word/2015/wordml/symex" xmlns:wpg="http://schemas.microsoft.com/office/word/2010/wordprocessingGroup" xmlns:wpi="http://schemas.microsoft.com/office/word/2010/wordprocessingInk" xmlns:wne="http://schemas.microsoft.com/office/word/2006/wordml" xmlns:wps="http://schemas.microsoft.com/office/word/2010/wordprocessingShape" mc:Ignorable="w14 w15 w16se w16cid w16 w16cex w16sdtdh wp14">
+<w:footnotes xmlns:wpc="http://schemas.microsoft.com/office/word/2010/wordprocessingCanvas" xmlns:cx="http://schemas.microsoft.com/office/drawing/2014/chartex" xmlns:cx1="http://schemas.microsoft.com/office/drawing/2015/9/8/chartex" xmlns:cx2="http://schemas.microsoft.com/office/drawing/2015/10/21/chartex" xmlns:cx3="http://schemas.microsoft.com/office/drawing/2016/5/9/chartex" xmlns:cx4="http://schemas.microsoft.com/office/drawing/2016/5/10/chartex" xmlns:cx5="http://schemas.microsoft.com/office/drawing/2016/5/11/chartex" xmlns:cx6="http://schemas.microsoft.com/office/drawing/2016/5/12/chartex" xmlns:cx7="http://schemas.microsoft.com/office/drawing/2016/5/13/chartex" xmlns:cx8="http://schemas.microsoft.com/office/drawing/2016/5/14/chartex" xmlns:mc="http://schemas.openxmlformats.org/markup-compatibility/2006" xmlns:aink="http://schemas.microsoft.com/office/drawing/2016/ink" xmlns:am3d="http://schemas.microsoft.com/office/drawing/2017/model3d" xmlns:o="urn:schemas-microsoft-com:office:office" xmlns:oel="http://schemas.microsoft.com/office/2019/extlst" xmlns:r="http://schemas.openxmlformats.org/officeDocument/2006/relationships" xmlns:m="http://schemas.openxmlformats.org/officeDocument/2006/math" xmlns:v="urn:schemas-microsoft-com:vml" xmlns:wp14="http://schemas.microsoft.com/office/word/2010/wordprocessingDrawing" xmlns:wp="http://schemas.openxmlformats.org/drawingml/2006/wordprocessingDrawing" xmlns:w10="urn:schemas-microsoft-com:office:word" xmlns:w="http://schemas.openxmlformats.org/wordprocessingml/2006/main" xmlns:w14="http://schemas.microsoft.com/office/word/2010/wordml" xmlns:w15="http://schemas.microsoft.com/office/word/2012/wordml" xmlns:w16cex="http://schemas.microsoft.com/office/word/2018/wordml/cex" xmlns:w16cid="http://schemas.microsoft.com/office/word/2016/wordml/cid" xmlns:w16="http://schemas.microsoft.com/office/word/2018/wordml" xmlns:w16du="http://schemas.microsoft.com/office/word/2023/wordml/word16du" xmlns:w16sdtdh="http://schemas.microsoft.com/office/word/2020/wordml/sdtdatahash" xmlns:w16sdtfl="http://schemas.microsoft.com/office/word/2024/wordml/sdtformatlock" xmlns:w16se="http://schemas.microsoft.com/office/word/2015/wordml/symex" xmlns:wpg="http://schemas.microsoft.com/office/word/2010/wordprocessingGroup" xmlns:wpi="http://schemas.microsoft.com/office/word/2010/wordprocessingInk" xmlns:wne="http://schemas.microsoft.com/office/word/2006/wordml" xmlns:wps="http://schemas.microsoft.com/office/word/2010/wordprocessingShape" mc:Ignorable="w14 w15 w16se w16cid w16 w16cex w16sdtdh w16sdtfl w16du wp14">
   <w:footnote w:type="separator" w:id="-1">
     <w:p>
       <w:r>
@@ -4224,7 +4233,7 @@
 </file>
 
 <file path=word/numbering.xml><?xml version="1.0" encoding="utf-8"?>
-<w:numbering xmlns:wpc="http://schemas.microsoft.com/office/word/2010/wordprocessingCanvas" xmlns:cx="http://schemas.microsoft.com/office/drawing/2014/chartex" xmlns:cx1="http://schemas.microsoft.com/office/drawing/2015/9/8/chartex" xmlns:cx2="http://schemas.microsoft.com/office/drawing/2015/10/21/chartex" xmlns:cx3="http://schemas.microsoft.com/office/drawing/2016/5/9/chartex" xmlns:cx4="http://schemas.microsoft.com/office/drawing/2016/5/10/chartex" xmlns:cx5="http://schemas.microsoft.com/office/drawing/2016/5/11/chartex" xmlns:cx6="http://schemas.microsoft.com/office/drawing/2016/5/12/chartex" xmlns:cx7="http://schemas.microsoft.com/office/drawing/2016/5/13/chartex" xmlns:cx8="http://schemas.microsoft.com/office/drawing/2016/5/14/chartex" xmlns:mc="http://schemas.openxmlformats.org/markup-compatibility/2006" xmlns:aink="http://schemas.microsoft.com/office/drawing/2016/ink" xmlns:am3d="http://schemas.microsoft.com/office/drawing/2017/model3d" xmlns:o="urn:schemas-microsoft-com:office:office" xmlns:oel="http://schemas.microsoft.com/office/2019/extlst" xmlns:r="http://schemas.openxmlformats.org/officeDocument/2006/relationships" xmlns:m="http://schemas.openxmlformats.org/officeDocument/2006/math" xmlns:v="urn:schemas-microsoft-com:vml" xmlns:wp14="http://schemas.microsoft.com/office/word/2010/wordprocessingDrawing" xmlns:wp="http://schemas.openxmlformats.org/drawingml/2006/wordprocessingDrawing" xmlns:w10="urn:schemas-microsoft-com:office:word" xmlns:w="http://schemas.openxmlformats.org/wordprocessingml/2006/main" xmlns:w14="http://schemas.microsoft.com/office/word/2010/wordml" xmlns:w15="http://schemas.microsoft.com/office/word/2012/wordml" xmlns:w16cex="http://schemas.microsoft.com/office/word/2018/wordml/cex" xmlns:w16cid="http://schemas.microsoft.com/office/word/2016/wordml/cid" xmlns:w16="http://schemas.microsoft.com/office/word/2018/wordml" xmlns:w16sdtdh="http://schemas.microsoft.com/office/word/2020/wordml/sdtdatahash" xmlns:w16se="http://schemas.microsoft.com/office/word/2015/wordml/symex" xmlns:wpg="http://schemas.microsoft.com/office/word/2010/wordprocessingGroup" xmlns:wpi="http://schemas.microsoft.com/office/word/2010/wordprocessingInk" xmlns:wne="http://schemas.microsoft.com/office/word/2006/wordml" xmlns:wps="http://schemas.microsoft.com/office/word/2010/wordprocessingShape" mc:Ignorable="w14 w15 w16se w16cid w16 w16cex w16sdtdh wp14">
+<w:numbering xmlns:wpc="http://schemas.microsoft.com/office/word/2010/wordprocessingCanvas" xmlns:cx="http://schemas.microsoft.com/office/drawing/2014/chartex" xmlns:cx1="http://schemas.microsoft.com/office/drawing/2015/9/8/chartex" xmlns:cx2="http://schemas.microsoft.com/office/drawing/2015/10/21/chartex" xmlns:cx3="http://schemas.microsoft.com/office/drawing/2016/5/9/chartex" xmlns:cx4="http://schemas.microsoft.com/office/drawing/2016/5/10/chartex" xmlns:cx5="http://schemas.microsoft.com/office/drawing/2016/5/11/chartex" xmlns:cx6="http://schemas.microsoft.com/office/drawing/2016/5/12/chartex" xmlns:cx7="http://schemas.microsoft.com/office/drawing/2016/5/13/chartex" xmlns:cx8="http://schemas.microsoft.com/office/drawing/2016/5/14/chartex" xmlns:mc="http://schemas.openxmlformats.org/markup-compatibility/2006" xmlns:aink="http://schemas.microsoft.com/office/drawing/2016/ink" xmlns:am3d="http://schemas.microsoft.com/office/drawing/2017/model3d" xmlns:o="urn:schemas-microsoft-com:office:office" xmlns:oel="http://schemas.microsoft.com/office/2019/extlst" xmlns:r="http://schemas.openxmlformats.org/officeDocument/2006/relationships" xmlns:m="http://schemas.openxmlformats.org/officeDocument/2006/math" xmlns:v="urn:schemas-microsoft-com:vml" xmlns:wp14="http://schemas.microsoft.com/office/word/2010/wordprocessingDrawing" xmlns:wp="http://schemas.openxmlformats.org/drawingml/2006/wordprocessingDrawing" xmlns:w10="urn:schemas-microsoft-com:office:word" xmlns:w="http://schemas.openxmlformats.org/wordprocessingml/2006/main" xmlns:w14="http://schemas.microsoft.com/office/word/2010/wordml" xmlns:w15="http://schemas.microsoft.com/office/word/2012/wordml" xmlns:w16cex="http://schemas.microsoft.com/office/word/2018/wordml/cex" xmlns:w16cid="http://schemas.microsoft.com/office/word/2016/wordml/cid" xmlns:w16="http://schemas.microsoft.com/office/word/2018/wordml" xmlns:w16du="http://schemas.microsoft.com/office/word/2023/wordml/word16du" xmlns:w16sdtdh="http://schemas.microsoft.com/office/word/2020/wordml/sdtdatahash" xmlns:w16sdtfl="http://schemas.microsoft.com/office/word/2024/wordml/sdtformatlock" xmlns:w16se="http://schemas.microsoft.com/office/word/2015/wordml/symex" xmlns:wpg="http://schemas.microsoft.com/office/word/2010/wordprocessingGroup" xmlns:wpi="http://schemas.microsoft.com/office/word/2010/wordprocessingInk" xmlns:wne="http://schemas.microsoft.com/office/word/2006/wordml" xmlns:wps="http://schemas.microsoft.com/office/word/2010/wordprocessingShape" mc:Ignorable="w14 w15 w16se w16cid w16 w16cex w16sdtdh w16sdtfl w16du wp14">
   <w:abstractNum w:abstractNumId="0" w15:restartNumberingAfterBreak="0">
     <w:nsid w:val="0000A990"/>
     <w:multiLevelType w:val="multilevel"/>
@@ -4433,7 +4442,7 @@
 </file>
 
 <file path=word/styles.xml><?xml version="1.0" encoding="utf-8"?>
-<w:styles xmlns:mc="http://schemas.openxmlformats.org/markup-compatibility/2006" xmlns:r="http://schemas.openxmlformats.org/officeDocument/2006/relationships" xmlns:w="http://schemas.openxmlformats.org/wordprocessingml/2006/main" xmlns:w14="http://schemas.microsoft.com/office/word/2010/wordml" xmlns:w15="http://schemas.microsoft.com/office/word/2012/wordml" xmlns:w16cex="http://schemas.microsoft.com/office/word/2018/wordml/cex" xmlns:w16cid="http://schemas.microsoft.com/office/word/2016/wordml/cid" xmlns:w16="http://schemas.microsoft.com/office/word/2018/wordml" xmlns:w16sdtdh="http://schemas.microsoft.com/office/word/2020/wordml/sdtdatahash" xmlns:w16se="http://schemas.microsoft.com/office/word/2015/wordml/symex" mc:Ignorable="w14 w15 w16se w16cid w16 w16cex w16sdtdh">
+<w:styles xmlns:mc="http://schemas.openxmlformats.org/markup-compatibility/2006" xmlns:r="http://schemas.openxmlformats.org/officeDocument/2006/relationships" xmlns:w="http://schemas.openxmlformats.org/wordprocessingml/2006/main" xmlns:w14="http://schemas.microsoft.com/office/word/2010/wordml" xmlns:w15="http://schemas.microsoft.com/office/word/2012/wordml" xmlns:w16cex="http://schemas.microsoft.com/office/word/2018/wordml/cex" xmlns:w16cid="http://schemas.microsoft.com/office/word/2016/wordml/cid" xmlns:w16="http://schemas.microsoft.com/office/word/2018/wordml" xmlns:w16du="http://schemas.microsoft.com/office/word/2023/wordml/word16du" xmlns:w16sdtdh="http://schemas.microsoft.com/office/word/2020/wordml/sdtdatahash" xmlns:w16sdtfl="http://schemas.microsoft.com/office/word/2024/wordml/sdtformatlock" xmlns:w16se="http://schemas.microsoft.com/office/word/2015/wordml/symex" mc:Ignorable="w14 w15 w16se w16cid w16 w16cex w16sdtdh w16sdtfl w16du">
   <w:docDefaults>
     <w:rPrDefault>
       <w:rPr>

</xml_diff>